<commit_message>
AWS Kinesis Data Streams and Firehose + AWS CI CD Part1
</commit_message>
<xml_diff>
--- a/KINESIS.docx
+++ b/KINESIS.docx
@@ -72,39 +72,15 @@
         <w:rPr>
           <w:highlight w:val="yellow"/>
         </w:rPr>
-        <w:t xml:space="preserve">1. What is streaming </w:t>
-      </w:r>
-      <w:proofErr w:type="gramStart"/>
-      <w:r>
-        <w:rPr>
-          <w:highlight w:val="yellow"/>
-        </w:rPr>
-        <w:t>data</w:t>
-      </w:r>
-      <w:r>
-        <w:t xml:space="preserve"> :</w:t>
-      </w:r>
-      <w:proofErr w:type="gramEnd"/>
-      <w:r>
-        <w:t xml:space="preserve"> Streaming data is data that is generated continuously by thousands of data sources, Which typically send in the data records simultaneously and in small sizes of </w:t>
-      </w:r>
-      <w:proofErr w:type="spellStart"/>
-      <w:r>
-        <w:t>Kb</w:t>
-      </w:r>
-      <w:proofErr w:type="spellEnd"/>
-      <w:r>
-        <w:t>.</w:t>
+        <w:t>1. What is streaming data</w:t>
+      </w:r>
+      <w:r>
+        <w:t xml:space="preserve"> : Streaming data is data that is generated continuously by thousands of data sources, Which typically send in the data records simultaneously and in small sizes of Kb.</w:t>
       </w:r>
     </w:p>
     <w:p>
-      <w:proofErr w:type="gramStart"/>
-      <w:r>
-        <w:t>Examples :</w:t>
-      </w:r>
-      <w:proofErr w:type="gramEnd"/>
-      <w:r>
-        <w:t xml:space="preserve"> Purchases from Amazon stores.</w:t>
+      <w:r>
+        <w:t>Examples : Purchases from Amazon stores.</w:t>
       </w:r>
       <w:r>
         <w:br/>
@@ -124,16 +100,8 @@
         <w:rPr>
           <w:highlight w:val="yellow"/>
         </w:rPr>
-        <w:t xml:space="preserve">2. What is </w:t>
-      </w:r>
-      <w:proofErr w:type="gramStart"/>
-      <w:r>
-        <w:rPr>
-          <w:highlight w:val="yellow"/>
-        </w:rPr>
-        <w:t>Kinesis ?</w:t>
-      </w:r>
-      <w:proofErr w:type="gramEnd"/>
+        <w:t>2. What is Kinesis ?</w:t>
+      </w:r>
       <w:r>
         <w:br/>
         <w:t>Amazon’s Kinesis is a platform to which you send your streaming data to.</w:t>
@@ -313,15 +281,7 @@
       </w:r>
       <w:r>
         <w:br/>
-        <w:t xml:space="preserve">- After the data consumers have done processing the data, they can send that data to be stored in a variety of </w:t>
-      </w:r>
-      <w:proofErr w:type="spellStart"/>
-      <w:r>
-        <w:t>aws</w:t>
-      </w:r>
-      <w:proofErr w:type="spellEnd"/>
-      <w:r>
-        <w:t xml:space="preserve"> services like DynamoDB/S3/Elastic Map Reduce/Redshift.</w:t>
+        <w:t>- After the data consumers have done processing the data, they can send that data to be stored in a variety of aws services like DynamoDB/S3/Elastic Map Reduce/Redshift.</w:t>
       </w:r>
       <w:r>
         <w:br/>
@@ -415,15 +375,7 @@
         <w:t xml:space="preserve">- </w:t>
       </w:r>
       <w:r>
-        <w:t xml:space="preserve">There is no automatic data retention window. As soon as the data comes into Kinesis firehose, it is automatically analyzed using AWS </w:t>
-      </w:r>
-      <w:proofErr w:type="gramStart"/>
-      <w:r>
-        <w:t>Lambda ,</w:t>
-      </w:r>
-      <w:proofErr w:type="gramEnd"/>
-      <w:r>
-        <w:t xml:space="preserve"> Or it is sent directly on to S3 Or other locations like RedShift. If you are sending to RedShift via Firehose, we have to write to S3 first and that data is copied to redshift.</w:t>
+        <w:t>There is no automatic data retention window. As soon as the data comes into Kinesis firehose, it is automatically analyzed using AWS Lambda , Or it is sent directly on to S3 Or other locations like RedShift. If you are sending to RedShift via Firehose, we have to write to S3 first and that data is copied to redshift.</w:t>
       </w:r>
       <w:r>
         <w:br/>
@@ -811,13 +763,8 @@
         <w:br/>
         <w:t xml:space="preserve">4.2 Make sure you have </w:t>
       </w:r>
-      <w:proofErr w:type="spellStart"/>
-      <w:r>
-        <w:t>aws</w:t>
-      </w:r>
-      <w:proofErr w:type="spellEnd"/>
-      <w:r>
-        <w:t xml:space="preserve"> cli installed and a user configured.</w:t>
+      <w:r>
+        <w:t>aws cli installed and a user configured.</w:t>
       </w:r>
       <w:r>
         <w:br/>
@@ -1160,15 +1107,7 @@
         <w:br/>
       </w:r>
       <w:r>
-        <w:t>TRIM_</w:t>
-      </w:r>
-      <w:proofErr w:type="gramStart"/>
-      <w:r>
-        <w:t>HORIZON :</w:t>
-      </w:r>
-      <w:proofErr w:type="gramEnd"/>
-      <w:r>
-        <w:t xml:space="preserve"> This will fetch the oldest data.</w:t>
+        <w:t>TRIM_HORIZON : This will fetch the oldest data.</w:t>
       </w:r>
       <w:r>
         <w:br/>
@@ -1235,24 +1174,12 @@
       <w:r>
         <w:br/>
       </w:r>
-      <w:proofErr w:type="spellStart"/>
-      <w:r>
-        <w:t>ApproximateAriivalTimestamp</w:t>
-      </w:r>
-      <w:proofErr w:type="spellEnd"/>
-      <w:r>
-        <w:t xml:space="preserve"> : Time at which the record arrived to Kinesis.</w:t>
-      </w:r>
-      <w:r>
-        <w:br/>
-      </w:r>
-      <w:proofErr w:type="spellStart"/>
-      <w:r>
-        <w:t>NextShardIterator</w:t>
-      </w:r>
-      <w:proofErr w:type="spellEnd"/>
-      <w:r>
-        <w:t xml:space="preserve"> : Use this iterator to fetch the next set of records.</w:t>
+      <w:r>
+        <w:t>ApproximateAriivalTimestamp : Time at which the record arrived to Kinesis.</w:t>
+      </w:r>
+      <w:r>
+        <w:br/>
+        <w:t>NextShardIterator : Use this iterator to fetch the next set of records.</w:t>
       </w:r>
     </w:p>
     <w:p>
@@ -1444,15 +1371,7 @@
       </w:r>
       <w:r>
         <w:br/>
-        <w:t xml:space="preserve">Step </w:t>
-      </w:r>
-      <w:proofErr w:type="gramStart"/>
-      <w:r>
-        <w:t>1 :</w:t>
-      </w:r>
-      <w:proofErr w:type="gramEnd"/>
-      <w:r>
-        <w:t xml:space="preserve"> The input to the delivery stream can be from </w:t>
+        <w:t xml:space="preserve">Step 1 : The input to the delivery stream can be from </w:t>
       </w:r>
       <w:r>
         <w:t xml:space="preserve">any of </w:t>
@@ -2143,15 +2062,7 @@
     <w:p>
       <w:r>
         <w:lastRenderedPageBreak/>
-        <w:t xml:space="preserve">Step </w:t>
-      </w:r>
-      <w:proofErr w:type="gramStart"/>
-      <w:r>
-        <w:t>9 :</w:t>
-      </w:r>
-      <w:proofErr w:type="gramEnd"/>
-      <w:r>
-        <w:t xml:space="preserve"> </w:t>
+        <w:t xml:space="preserve">Step 9 : </w:t>
       </w:r>
       <w:r>
         <w:t>Put records to Firehose.</w:t>
@@ -2220,13 +2131,8 @@
       </w:r>
     </w:p>
     <w:p>
-      <w:proofErr w:type="gramStart"/>
-      <w:r>
-        <w:t>Take a look</w:t>
-      </w:r>
-      <w:proofErr w:type="gramEnd"/>
-      <w:r>
-        <w:t xml:space="preserve"> at the data in S3</w:t>
+      <w:r>
+        <w:t>Take a look at the data in S3</w:t>
       </w:r>
       <w:r>
         <w:br/>
@@ -2545,15 +2451,7 @@
         <w:t>The data is base64 encoded.</w:t>
       </w:r>
       <w:r>
-        <w:t xml:space="preserve"> </w:t>
-      </w:r>
-      <w:proofErr w:type="gramStart"/>
-      <w:r>
-        <w:t>So</w:t>
-      </w:r>
-      <w:proofErr w:type="gramEnd"/>
-      <w:r>
-        <w:t xml:space="preserve"> in Lambda we need to decode, modify and then append the data.</w:t>
+        <w:t xml:space="preserve"> So in Lambda we need to decode, modify and then append the data.</w:t>
       </w:r>
     </w:p>
     <w:p>
@@ -2615,15 +2513,7 @@
     <w:p/>
     <w:p>
       <w:r>
-        <w:t xml:space="preserve">Step </w:t>
-      </w:r>
-      <w:proofErr w:type="gramStart"/>
-      <w:r>
-        <w:t>12 :</w:t>
-      </w:r>
-      <w:proofErr w:type="gramEnd"/>
-      <w:r>
-        <w:t xml:space="preserve"> </w:t>
+        <w:t xml:space="preserve">Step 12 : </w:t>
       </w:r>
       <w:r>
         <w:t>Lets insert 2 records into firehose</w:t>
@@ -2755,32 +2645,21 @@
           <w:bCs/>
         </w:rPr>
       </w:pPr>
-      <w:bookmarkStart w:id="0" w:name="_GoBack"/>
       <w:r>
         <w:rPr>
           <w:b/>
           <w:bCs/>
         </w:rPr>
-        <w:t xml:space="preserve">Step </w:t>
-      </w:r>
-      <w:proofErr w:type="gramStart"/>
+        <w:t>Step 14 :</w:t>
+      </w:r>
       <w:r>
         <w:rPr>
           <w:b/>
           <w:bCs/>
         </w:rPr>
-        <w:t>14 :</w:t>
-      </w:r>
-      <w:proofErr w:type="gramEnd"/>
-      <w:r>
-        <w:rPr>
-          <w:b/>
-          <w:bCs/>
-        </w:rPr>
         <w:t xml:space="preserve"> I am not sure why the lambda is not inserting a new line into the S3 record.</w:t>
       </w:r>
     </w:p>
-    <w:bookmarkEnd w:id="0"/>
     <w:p>
       <w:r>
         <w:rPr>
@@ -2846,13 +2725,8 @@
       </w:r>
       <w:r>
         <w:br/>
-        <w:t xml:space="preserve">Step </w:t>
-      </w:r>
-      <w:proofErr w:type="gramStart"/>
-      <w:r>
-        <w:t>15 :</w:t>
-      </w:r>
-      <w:proofErr w:type="gramEnd"/>
+        <w:t>Step 15 :</w:t>
+      </w:r>
     </w:p>
     <w:p>
       <w:r>
@@ -2977,6 +2851,131 @@
           </wp:inline>
         </w:drawing>
       </w:r>
+      <w:r>
+        <w:br/>
+      </w:r>
+      <w:r>
+        <w:br/>
+        <w:t>Surprisingly after a week the billing is like this.</w:t>
+      </w:r>
+      <w:r>
+        <w:br/>
+      </w:r>
+      <w:r>
+        <w:rPr>
+          <w:noProof/>
+        </w:rPr>
+        <w:drawing>
+          <wp:inline distT="0" distB="0" distL="0" distR="0" wp14:anchorId="38946F4F" wp14:editId="680FD170">
+            <wp:extent cx="5937250" cy="3111500"/>
+            <wp:effectExtent l="0" t="0" r="6350" b="0"/>
+            <wp:docPr id="29" name="Picture 29"/>
+            <wp:cNvGraphicFramePr>
+              <a:graphicFrameLocks xmlns:a="http://schemas.openxmlformats.org/drawingml/2006/main" noChangeAspect="1"/>
+            </wp:cNvGraphicFramePr>
+            <a:graphic xmlns:a="http://schemas.openxmlformats.org/drawingml/2006/main">
+              <a:graphicData uri="http://schemas.openxmlformats.org/drawingml/2006/picture">
+                <pic:pic xmlns:pic="http://schemas.openxmlformats.org/drawingml/2006/picture">
+                  <pic:nvPicPr>
+                    <pic:cNvPr id="0" name="Picture 1"/>
+                    <pic:cNvPicPr>
+                      <a:picLocks noChangeAspect="1" noChangeArrowheads="1"/>
+                    </pic:cNvPicPr>
+                  </pic:nvPicPr>
+                  <pic:blipFill>
+                    <a:blip r:embed="rId44">
+                      <a:extLst>
+                        <a:ext uri="{28A0092B-C50C-407E-A947-70E740481C1C}">
+                          <a14:useLocalDpi xmlns:a14="http://schemas.microsoft.com/office/drawing/2010/main" val="0"/>
+                        </a:ext>
+                      </a:extLst>
+                    </a:blip>
+                    <a:srcRect/>
+                    <a:stretch>
+                      <a:fillRect/>
+                    </a:stretch>
+                  </pic:blipFill>
+                  <pic:spPr bwMode="auto">
+                    <a:xfrm>
+                      <a:off x="0" y="0"/>
+                      <a:ext cx="5937250" cy="3111500"/>
+                    </a:xfrm>
+                    <a:prstGeom prst="rect">
+                      <a:avLst/>
+                    </a:prstGeom>
+                    <a:noFill/>
+                    <a:ln>
+                      <a:noFill/>
+                    </a:ln>
+                  </pic:spPr>
+                </pic:pic>
+              </a:graphicData>
+            </a:graphic>
+          </wp:inline>
+        </w:drawing>
+      </w:r>
+      <w:r>
+        <w:br/>
+      </w:r>
+      <w:r>
+        <w:lastRenderedPageBreak/>
+        <w:br/>
+      </w:r>
+      <w:r>
+        <w:rPr>
+          <w:noProof/>
+        </w:rPr>
+        <w:drawing>
+          <wp:inline distT="0" distB="0" distL="0" distR="0" wp14:anchorId="1536FC0B" wp14:editId="45076C94">
+            <wp:extent cx="5943600" cy="2103120"/>
+            <wp:effectExtent l="0" t="0" r="0" b="0"/>
+            <wp:docPr id="34" name="Picture 34"/>
+            <wp:cNvGraphicFramePr>
+              <a:graphicFrameLocks xmlns:a="http://schemas.openxmlformats.org/drawingml/2006/main" noChangeAspect="1"/>
+            </wp:cNvGraphicFramePr>
+            <a:graphic xmlns:a="http://schemas.openxmlformats.org/drawingml/2006/main">
+              <a:graphicData uri="http://schemas.openxmlformats.org/drawingml/2006/picture">
+                <pic:pic xmlns:pic="http://schemas.openxmlformats.org/drawingml/2006/picture">
+                  <pic:nvPicPr>
+                    <pic:cNvPr id="0" name="Picture 2"/>
+                    <pic:cNvPicPr>
+                      <a:picLocks noChangeAspect="1" noChangeArrowheads="1"/>
+                    </pic:cNvPicPr>
+                  </pic:nvPicPr>
+                  <pic:blipFill>
+                    <a:blip r:embed="rId45">
+                      <a:extLst>
+                        <a:ext uri="{28A0092B-C50C-407E-A947-70E740481C1C}">
+                          <a14:useLocalDpi xmlns:a14="http://schemas.microsoft.com/office/drawing/2010/main" val="0"/>
+                        </a:ext>
+                      </a:extLst>
+                    </a:blip>
+                    <a:srcRect/>
+                    <a:stretch>
+                      <a:fillRect/>
+                    </a:stretch>
+                  </pic:blipFill>
+                  <pic:spPr bwMode="auto">
+                    <a:xfrm>
+                      <a:off x="0" y="0"/>
+                      <a:ext cx="5943600" cy="2103120"/>
+                    </a:xfrm>
+                    <a:prstGeom prst="rect">
+                      <a:avLst/>
+                    </a:prstGeom>
+                    <a:noFill/>
+                    <a:ln>
+                      <a:noFill/>
+                    </a:ln>
+                  </pic:spPr>
+                </pic:pic>
+              </a:graphicData>
+            </a:graphic>
+          </wp:inline>
+        </w:drawing>
+      </w:r>
+      <w:bookmarkStart w:id="0" w:name="_GoBack"/>
+      <w:bookmarkEnd w:id="0"/>
     </w:p>
     <w:sectPr>
       <w:pgSz w:w="12240" w:h="15840"/>

</xml_diff>